<commit_message>
Aggiornamento del documento di analisi
</commit_message>
<xml_diff>
--- a/documentazione/primoHomework/documentazione.docx
+++ b/documentazione/primoHomework/documentazione.docx
@@ -269,31 +269,74 @@
       </w:pPr>
     </w:p>
     <w:p>
-      <w:r>
-        <w:rPr>
-          <w:i/>
-          <w:iCs/>
-        </w:rPr>
-        <w:t xml:space="preserve">FOTO VISUAL </w:t>
-      </w:r>
-      <w:r>
-        <w:rPr>
-          <w:b/>
-          <w:bCs/>
-          <w:i/>
-          <w:iCs/>
-        </w:rPr>
-        <w:t>PAVADIGM</w:t>
-      </w:r>
-      <w:r>
-        <w:rPr>
-          <w:b/>
-          <w:bCs/>
-          <w:i/>
-          <w:iCs/>
-        </w:rPr>
-        <w:t>- Racconto di tutti i passaggi/collegamenti</w:t>
-      </w:r>
+      <w:pPr>
+        <w:rPr>
+          <w:b/>
+          <w:bCs/>
+          <w:sz w:val="32"/>
+          <w:szCs w:val="32"/>
+        </w:rPr>
+      </w:pPr>
+      <w:r>
+        <w:rPr>
+          <w:b/>
+          <w:bCs/>
+          <w:noProof/>
+          <w:sz w:val="32"/>
+          <w:szCs w:val="32"/>
+        </w:rPr>
+        <w:drawing>
+          <wp:inline distT="0" distB="0" distL="0" distR="0" wp14:anchorId="629280C2" wp14:editId="7734EB46">
+            <wp:extent cx="6120130" cy="3416300"/>
+            <wp:effectExtent l="0" t="0" r="0" b="0"/>
+            <wp:docPr id="462874828" name="Immagine 4" descr="Immagine che contiene testo, diagramma, schermata, Piano&#10;&#10;Il contenuto generato dall'IA potrebbe non essere corretto."/>
+            <wp:cNvGraphicFramePr>
+              <a:graphicFrameLocks xmlns:a="http://schemas.openxmlformats.org/drawingml/2006/main" noChangeAspect="1"/>
+            </wp:cNvGraphicFramePr>
+            <a:graphic xmlns:a="http://schemas.openxmlformats.org/drawingml/2006/main">
+              <a:graphicData uri="http://schemas.openxmlformats.org/drawingml/2006/picture">
+                <pic:pic xmlns:pic="http://schemas.openxmlformats.org/drawingml/2006/picture">
+                  <pic:nvPicPr>
+                    <pic:cNvPr id="462874828" name="Immagine 4" descr="Immagine che contiene testo, diagramma, schermata, Piano&#10;&#10;Il contenuto generato dall'IA potrebbe non essere corretto."/>
+                    <pic:cNvPicPr/>
+                  </pic:nvPicPr>
+                  <pic:blipFill>
+                    <a:blip r:embed="rId5" cstate="print">
+                      <a:extLst>
+                        <a:ext uri="{28A0092B-C50C-407E-A947-70E740481C1C}">
+                          <a14:useLocalDpi xmlns:a14="http://schemas.microsoft.com/office/drawing/2010/main" val="0"/>
+                        </a:ext>
+                      </a:extLst>
+                    </a:blip>
+                    <a:stretch>
+                      <a:fillRect/>
+                    </a:stretch>
+                  </pic:blipFill>
+                  <pic:spPr>
+                    <a:xfrm>
+                      <a:off x="0" y="0"/>
+                      <a:ext cx="6120130" cy="3416300"/>
+                    </a:xfrm>
+                    <a:prstGeom prst="rect">
+                      <a:avLst/>
+                    </a:prstGeom>
+                  </pic:spPr>
+                </pic:pic>
+              </a:graphicData>
+            </a:graphic>
+          </wp:inline>
+        </w:drawing>
+      </w:r>
+    </w:p>
+    <w:p>
+      <w:pPr>
+        <w:rPr>
+          <w:b/>
+          <w:bCs/>
+          <w:sz w:val="32"/>
+          <w:szCs w:val="32"/>
+        </w:rPr>
+      </w:pPr>
       <w:r>
         <w:rPr>
           <w:noProof/>
@@ -319,6 +362,7 @@
           <w:sz w:val="32"/>
           <w:szCs w:val="32"/>
         </w:rPr>
+        <w:lastRenderedPageBreak/>
         <w:t>3</w:t>
       </w:r>
       <w:r>
@@ -354,12 +398,16 @@
         <w:rPr>
           <w:b/>
           <w:bCs/>
-        </w:rPr>
-      </w:pPr>
-      <w:r>
-        <w:rPr>
-          <w:b/>
-          <w:bCs/>
+          <w:sz w:val="24"/>
+          <w:szCs w:val="24"/>
+        </w:rPr>
+      </w:pPr>
+      <w:r>
+        <w:rPr>
+          <w:b/>
+          <w:bCs/>
+          <w:sz w:val="24"/>
+          <w:szCs w:val="24"/>
         </w:rPr>
         <w:t xml:space="preserve">Classe: </w:t>
       </w:r>
@@ -368,6 +416,8 @@
         <w:rPr>
           <w:b/>
           <w:bCs/>
+          <w:sz w:val="24"/>
+          <w:szCs w:val="24"/>
         </w:rPr>
         <w:t>Platform</w:t>
       </w:r>
@@ -375,6 +425,8 @@
         <w:rPr>
           <w:b/>
           <w:bCs/>
+          <w:sz w:val="24"/>
+          <w:szCs w:val="24"/>
         </w:rPr>
         <w:t>A</w:t>
       </w:r>
@@ -382,6 +434,8 @@
         <w:rPr>
           <w:b/>
           <w:bCs/>
+          <w:sz w:val="24"/>
+          <w:szCs w:val="24"/>
         </w:rPr>
         <w:t>dmin</w:t>
       </w:r>
@@ -450,6 +504,9 @@
       <w:r>
         <w:t>sceglie gli organizzatori</w:t>
       </w:r>
+      <w:r>
+        <w:t>;</w:t>
+      </w:r>
     </w:p>
     <w:p>
       <w:pPr>
@@ -475,6 +532,9 @@
       <w:r>
         <w:t>username, password</w:t>
       </w:r>
+      <w:r>
+        <w:t>;</w:t>
+      </w:r>
     </w:p>
     <w:p>
       <w:pPr>
@@ -493,7 +553,7 @@
       <w:proofErr w:type="spellStart"/>
       <w:proofErr w:type="gramStart"/>
       <w:r>
-        <w:t>chooseOrg</w:t>
+        <w:t>createHackathon</w:t>
       </w:r>
       <w:proofErr w:type="spellEnd"/>
       <w:r>
@@ -501,46 +561,39 @@
       </w:r>
       <w:proofErr w:type="gramEnd"/>
       <w:r>
-        <w:t xml:space="preserve">), </w:t>
+        <w:t>).</w:t>
+      </w:r>
+    </w:p>
+    <w:p>
+      <w:pPr>
+        <w:ind w:left="720"/>
+      </w:pPr>
+    </w:p>
+    <w:p>
+      <w:pPr>
+        <w:rPr>
+          <w:b/>
+          <w:bCs/>
+          <w:sz w:val="24"/>
+          <w:szCs w:val="24"/>
+        </w:rPr>
+      </w:pPr>
+      <w:r>
+        <w:rPr>
+          <w:b/>
+          <w:bCs/>
+          <w:sz w:val="24"/>
+          <w:szCs w:val="24"/>
+        </w:rPr>
+        <w:t xml:space="preserve">Classe: </w:t>
       </w:r>
       <w:proofErr w:type="spellStart"/>
-      <w:proofErr w:type="gramStart"/>
-      <w:r>
-        <w:t>createEvent</w:t>
-      </w:r>
-      <w:proofErr w:type="spellEnd"/>
-      <w:r>
-        <w:t>(</w:t>
-      </w:r>
-      <w:proofErr w:type="gramEnd"/>
-      <w:r>
-        <w:t>)</w:t>
-      </w:r>
-    </w:p>
-    <w:p>
-      <w:pPr>
-        <w:ind w:left="720"/>
-      </w:pPr>
-    </w:p>
-    <w:p>
-      <w:pPr>
-        <w:rPr>
-          <w:b/>
-          <w:bCs/>
-        </w:rPr>
-      </w:pPr>
-      <w:r>
-        <w:rPr>
-          <w:b/>
-          <w:bCs/>
-        </w:rPr>
-        <w:t xml:space="preserve">Classe: </w:t>
-      </w:r>
-      <w:proofErr w:type="spellStart"/>
-      <w:r>
-        <w:rPr>
-          <w:b/>
-          <w:bCs/>
+      <w:r>
+        <w:rPr>
+          <w:b/>
+          <w:bCs/>
+          <w:sz w:val="24"/>
+          <w:szCs w:val="24"/>
         </w:rPr>
         <w:t>Person</w:t>
       </w:r>
@@ -581,7 +634,6 @@
           <w:b/>
           <w:bCs/>
         </w:rPr>
-        <w:lastRenderedPageBreak/>
         <w:t>Resposabilità</w:t>
       </w:r>
       <w:proofErr w:type="spellEnd"/>
@@ -597,6 +649,9 @@
       </w:r>
       <w:r>
         <w:t>Possibilità di iscrizione alla piattaforma</w:t>
+      </w:r>
+      <w:r>
+        <w:t>;</w:t>
       </w:r>
     </w:p>
     <w:p>
@@ -648,6 +703,9 @@
       <w:r>
         <w:t>)</w:t>
       </w:r>
+      <w:r>
+        <w:t>.</w:t>
+      </w:r>
     </w:p>
     <w:p/>
     <w:p>
@@ -655,12 +713,16 @@
         <w:rPr>
           <w:b/>
           <w:bCs/>
-        </w:rPr>
-      </w:pPr>
-      <w:r>
-        <w:rPr>
-          <w:b/>
-          <w:bCs/>
+          <w:sz w:val="24"/>
+          <w:szCs w:val="24"/>
+        </w:rPr>
+      </w:pPr>
+      <w:r>
+        <w:rPr>
+          <w:b/>
+          <w:bCs/>
+          <w:sz w:val="24"/>
+          <w:szCs w:val="24"/>
         </w:rPr>
         <w:t>Classe: U</w:t>
       </w:r>
@@ -668,6 +730,8 @@
         <w:rPr>
           <w:b/>
           <w:bCs/>
+          <w:sz w:val="24"/>
+          <w:szCs w:val="24"/>
         </w:rPr>
         <w:t>ser</w:t>
       </w:r>
@@ -723,7 +787,16 @@
         <w:t>:</w:t>
       </w:r>
       <w:r>
-        <w:t xml:space="preserve"> Possibilità di registrarsi all’hackathon, Possibilità di rispondere all’invito come giudice.</w:t>
+        <w:t xml:space="preserve"> Possibilità di registrarsi all’hackathon, </w:t>
+      </w:r>
+      <w:r>
+        <w:t>p</w:t>
+      </w:r>
+      <w:r>
+        <w:t>ossibilità di rispondere all’invito come giudice</w:t>
+      </w:r>
+      <w:r>
+        <w:t>;</w:t>
       </w:r>
     </w:p>
     <w:p>
@@ -760,12 +833,10 @@
         <w:t xml:space="preserve">, </w:t>
       </w:r>
       <w:proofErr w:type="spellStart"/>
-      <w:proofErr w:type="gramStart"/>
-      <w:r>
-        <w:t>dateBirth</w:t>
+      <w:r>
+        <w:t>birthDate</w:t>
       </w:r>
       <w:proofErr w:type="spellEnd"/>
-      <w:proofErr w:type="gramEnd"/>
       <w:r>
         <w:t>, u</w:t>
       </w:r>
@@ -786,23 +857,12 @@
       </w:r>
       <w:proofErr w:type="spellStart"/>
       <w:r>
-        <w:t>hackat</w:t>
-      </w:r>
-      <w:r>
-        <w:t>h</w:t>
-      </w:r>
-      <w:r>
-        <w:t>onReg</w:t>
+        <w:t>isBusy</w:t>
       </w:r>
       <w:proofErr w:type="spellEnd"/>
       <w:r>
-        <w:t xml:space="preserve">, </w:t>
-      </w:r>
-      <w:proofErr w:type="spellStart"/>
-      <w:r>
-        <w:t>orgInviting</w:t>
-      </w:r>
-      <w:proofErr w:type="spellEnd"/>
+        <w:t>;</w:t>
+      </w:r>
     </w:p>
     <w:p>
       <w:pPr>
@@ -856,6 +916,9 @@
       <w:r>
         <w:t>)</w:t>
       </w:r>
+      <w:r>
+        <w:t>.</w:t>
+      </w:r>
     </w:p>
     <w:p/>
     <w:p>
@@ -863,12 +926,16 @@
         <w:rPr>
           <w:b/>
           <w:bCs/>
-        </w:rPr>
-      </w:pPr>
-      <w:r>
-        <w:rPr>
-          <w:b/>
-          <w:bCs/>
+          <w:sz w:val="24"/>
+          <w:szCs w:val="24"/>
+        </w:rPr>
+      </w:pPr>
+      <w:r>
+        <w:rPr>
+          <w:b/>
+          <w:bCs/>
+          <w:sz w:val="24"/>
+          <w:szCs w:val="24"/>
         </w:rPr>
         <w:t>Classe: Organiz</w:t>
       </w:r>
@@ -876,6 +943,8 @@
         <w:rPr>
           <w:b/>
           <w:bCs/>
+          <w:sz w:val="24"/>
+          <w:szCs w:val="24"/>
         </w:rPr>
         <w:t>er</w:t>
       </w:r>
@@ -938,6 +1007,9 @@
       <w:r>
         <w:t>Invita i giudici all’hackathon, apre le registrazioni dell’hackathon</w:t>
       </w:r>
+      <w:r>
+        <w:t>;</w:t>
+      </w:r>
     </w:p>
     <w:p>
       <w:pPr>
@@ -959,6 +1031,9 @@
       <w:r>
         <w:t>Ereditati da user</w:t>
       </w:r>
+      <w:r>
+        <w:t>;</w:t>
+      </w:r>
     </w:p>
     <w:p>
       <w:pPr>
@@ -998,6 +1073,9 @@
       <w:r>
         <w:t>openReg</w:t>
       </w:r>
+      <w:r>
+        <w:t>Date</w:t>
+      </w:r>
       <w:proofErr w:type="spellEnd"/>
       <w:r>
         <w:t>(</w:t>
@@ -1013,12 +1091,16 @@
         <w:rPr>
           <w:b/>
           <w:bCs/>
-        </w:rPr>
-      </w:pPr>
-      <w:r>
-        <w:rPr>
-          <w:b/>
-          <w:bCs/>
+          <w:sz w:val="24"/>
+          <w:szCs w:val="24"/>
+        </w:rPr>
+      </w:pPr>
+      <w:r>
+        <w:rPr>
+          <w:b/>
+          <w:bCs/>
+          <w:sz w:val="24"/>
+          <w:szCs w:val="24"/>
         </w:rPr>
         <w:t xml:space="preserve">Classe: </w:t>
       </w:r>
@@ -1027,6 +1109,8 @@
         <w:rPr>
           <w:b/>
           <w:bCs/>
+          <w:sz w:val="24"/>
+          <w:szCs w:val="24"/>
         </w:rPr>
         <w:t>Judge</w:t>
       </w:r>
@@ -1116,6 +1200,9 @@
       <w:r>
         <w:t>Descrivere il problema dell’hackathon, esaminare i documenti, assegnare i voti</w:t>
       </w:r>
+      <w:r>
+        <w:t>;</w:t>
+      </w:r>
     </w:p>
     <w:p>
       <w:pPr>
@@ -1134,6 +1221,9 @@
       <w:r>
         <w:t xml:space="preserve"> ereditati da Utente</w:t>
       </w:r>
+      <w:r>
+        <w:t>;</w:t>
+      </w:r>
     </w:p>
     <w:p>
       <w:pPr>
@@ -1210,12 +1300,16 @@
         <w:rPr>
           <w:b/>
           <w:bCs/>
-        </w:rPr>
-      </w:pPr>
-      <w:r>
-        <w:rPr>
-          <w:b/>
-          <w:bCs/>
+          <w:sz w:val="24"/>
+          <w:szCs w:val="24"/>
+        </w:rPr>
+      </w:pPr>
+      <w:r>
+        <w:rPr>
+          <w:b/>
+          <w:bCs/>
+          <w:sz w:val="24"/>
+          <w:szCs w:val="24"/>
         </w:rPr>
         <w:t xml:space="preserve">Classe: </w:t>
       </w:r>
@@ -1224,8 +1318,28 @@
         <w:rPr>
           <w:b/>
           <w:bCs/>
-        </w:rPr>
-        <w:t>Partecipant</w:t>
+          <w:sz w:val="24"/>
+          <w:szCs w:val="24"/>
+        </w:rPr>
+        <w:t>Part</w:t>
+      </w:r>
+      <w:r>
+        <w:rPr>
+          <w:b/>
+          <w:bCs/>
+          <w:sz w:val="24"/>
+          <w:szCs w:val="24"/>
+        </w:rPr>
+        <w:t>i</w:t>
+      </w:r>
+      <w:r>
+        <w:rPr>
+          <w:b/>
+          <w:bCs/>
+          <w:sz w:val="24"/>
+          <w:szCs w:val="24"/>
+        </w:rPr>
+        <w:t>cipant</w:t>
       </w:r>
       <w:proofErr w:type="spellEnd"/>
     </w:p>
@@ -1253,7 +1367,6 @@
           <w:b/>
           <w:bCs/>
         </w:rPr>
-        <w:lastRenderedPageBreak/>
         <w:t>Responsabilità</w:t>
       </w:r>
       <w:r>
@@ -1279,7 +1392,10 @@
       </w:r>
       <w:proofErr w:type="gramEnd"/>
       <w:r>
-        <w:t>, rispondere alla richiesta.</w:t>
+        <w:t>, rispondere alla richiesta</w:t>
+      </w:r>
+      <w:r>
+        <w:t>;</w:t>
       </w:r>
     </w:p>
     <w:p>
@@ -1299,11 +1415,12 @@
       <w:r>
         <w:t xml:space="preserve"> </w:t>
       </w:r>
-      <w:proofErr w:type="spellStart"/>
-      <w:r>
-        <w:t>parHackathon</w:t>
-      </w:r>
-      <w:proofErr w:type="spellEnd"/>
+      <w:r>
+        <w:t>ereditati da Utente</w:t>
+      </w:r>
+      <w:r>
+        <w:t>;</w:t>
+      </w:r>
     </w:p>
     <w:p>
       <w:pPr>
@@ -1342,7 +1459,10 @@
       <w:proofErr w:type="spellStart"/>
       <w:proofErr w:type="gramStart"/>
       <w:r>
-        <w:t>answerRequest</w:t>
+        <w:t>answer</w:t>
+      </w:r>
+      <w:r>
+        <w:t>InvRecived</w:t>
       </w:r>
       <w:proofErr w:type="spellEnd"/>
       <w:r>
@@ -1352,6 +1472,35 @@
       <w:r>
         <w:t>)</w:t>
       </w:r>
+      <w:r>
+        <w:t xml:space="preserve">, </w:t>
+      </w:r>
+      <w:proofErr w:type="spellStart"/>
+      <w:proofErr w:type="gramStart"/>
+      <w:r>
+        <w:t>manageDoc</w:t>
+      </w:r>
+      <w:proofErr w:type="spellEnd"/>
+      <w:r>
+        <w:t>(</w:t>
+      </w:r>
+      <w:proofErr w:type="gramEnd"/>
+      <w:r>
+        <w:t xml:space="preserve">), </w:t>
+      </w:r>
+      <w:proofErr w:type="spellStart"/>
+      <w:proofErr w:type="gramStart"/>
+      <w:r>
+        <w:t>createTeam</w:t>
+      </w:r>
+      <w:proofErr w:type="spellEnd"/>
+      <w:r>
+        <w:t>(</w:t>
+      </w:r>
+      <w:proofErr w:type="gramEnd"/>
+      <w:r>
+        <w:t>).</w:t>
+      </w:r>
     </w:p>
     <w:p/>
     <w:p>
@@ -1359,12 +1508,16 @@
         <w:rPr>
           <w:b/>
           <w:bCs/>
-        </w:rPr>
-      </w:pPr>
-      <w:r>
-        <w:rPr>
-          <w:b/>
-          <w:bCs/>
+          <w:sz w:val="24"/>
+          <w:szCs w:val="24"/>
+        </w:rPr>
+      </w:pPr>
+      <w:r>
+        <w:rPr>
+          <w:b/>
+          <w:bCs/>
+          <w:sz w:val="24"/>
+          <w:szCs w:val="24"/>
         </w:rPr>
         <w:t>Classe: Hackathon</w:t>
       </w:r>
@@ -1502,15 +1655,17 @@
       <w:r>
         <w:t xml:space="preserve">, </w:t>
       </w:r>
-      <w:r>
-        <w:t>ranking</w:t>
-      </w:r>
+      <w:proofErr w:type="spellStart"/>
+      <w:r>
+        <w:t>problemDescription</w:t>
+      </w:r>
+      <w:proofErr w:type="spellEnd"/>
       <w:r>
         <w:t xml:space="preserve">, </w:t>
       </w:r>
       <w:proofErr w:type="spellStart"/>
       <w:r>
-        <w:t>problemDescription</w:t>
+        <w:t>startRegDate</w:t>
       </w:r>
       <w:proofErr w:type="spellEnd"/>
       <w:r>
@@ -1518,7 +1673,7 @@
       </w:r>
       <w:proofErr w:type="spellStart"/>
       <w:r>
-        <w:t>startRegDate</w:t>
+        <w:t>endRegDate</w:t>
       </w:r>
       <w:proofErr w:type="spellEnd"/>
       <w:r>
@@ -1526,17 +1681,12 @@
       </w:r>
       <w:proofErr w:type="spellStart"/>
       <w:r>
-        <w:t>endRegDate</w:t>
+        <w:t>regCounter</w:t>
       </w:r>
       <w:proofErr w:type="spellEnd"/>
       <w:r>
-        <w:t xml:space="preserve">, </w:t>
-      </w:r>
-      <w:proofErr w:type="spellStart"/>
-      <w:r>
-        <w:t>regCounter</w:t>
-      </w:r>
-      <w:proofErr w:type="spellEnd"/>
+        <w:t>;</w:t>
+      </w:r>
     </w:p>
     <w:p>
       <w:pPr>
@@ -1571,6 +1721,35 @@
       <w:r>
         <w:t>)</w:t>
       </w:r>
+      <w:r>
+        <w:t xml:space="preserve">, </w:t>
+      </w:r>
+      <w:proofErr w:type="spellStart"/>
+      <w:proofErr w:type="gramStart"/>
+      <w:r>
+        <w:t>addRegistration</w:t>
+      </w:r>
+      <w:proofErr w:type="spellEnd"/>
+      <w:r>
+        <w:t>(</w:t>
+      </w:r>
+      <w:proofErr w:type="gramEnd"/>
+      <w:r>
+        <w:t xml:space="preserve">), </w:t>
+      </w:r>
+      <w:proofErr w:type="spellStart"/>
+      <w:proofErr w:type="gramStart"/>
+      <w:r>
+        <w:t>endHackathon</w:t>
+      </w:r>
+      <w:proofErr w:type="spellEnd"/>
+      <w:r>
+        <w:t>(</w:t>
+      </w:r>
+      <w:proofErr w:type="gramEnd"/>
+      <w:r>
+        <w:t>).</w:t>
+      </w:r>
     </w:p>
     <w:p/>
     <w:p>
@@ -1578,12 +1757,16 @@
         <w:rPr>
           <w:b/>
           <w:bCs/>
-        </w:rPr>
-      </w:pPr>
-      <w:r>
-        <w:rPr>
-          <w:b/>
-          <w:bCs/>
+          <w:sz w:val="24"/>
+          <w:szCs w:val="24"/>
+        </w:rPr>
+      </w:pPr>
+      <w:r>
+        <w:rPr>
+          <w:b/>
+          <w:bCs/>
+          <w:sz w:val="24"/>
+          <w:szCs w:val="24"/>
         </w:rPr>
         <w:t>Classe: Team</w:t>
       </w:r>
@@ -1633,7 +1816,10 @@
         <w:t xml:space="preserve"> </w:t>
       </w:r>
       <w:r>
-        <w:t>Pubblicare periodicamente un documento di aggiornamento.</w:t>
+        <w:t>Pubblicare periodicamente un documento di aggiornamento</w:t>
+      </w:r>
+      <w:r>
+        <w:t>;</w:t>
       </w:r>
     </w:p>
     <w:p>
@@ -1655,11 +1841,17 @@
       </w:r>
       <w:proofErr w:type="spellStart"/>
       <w:r>
-        <w:t>mark</w:t>
+        <w:t>finalM</w:t>
+      </w:r>
+      <w:r>
+        <w:t>ark</w:t>
       </w:r>
       <w:proofErr w:type="spellEnd"/>
       <w:r>
         <w:t>, nickname</w:t>
+      </w:r>
+      <w:r>
+        <w:t>;</w:t>
       </w:r>
     </w:p>
     <w:p>
@@ -1682,7 +1874,10 @@
       <w:proofErr w:type="spellStart"/>
       <w:proofErr w:type="gramStart"/>
       <w:r>
-        <w:t>publishUpdateDoc</w:t>
+        <w:t>add</w:t>
+      </w:r>
+      <w:r>
+        <w:t>Doc</w:t>
       </w:r>
       <w:proofErr w:type="spellEnd"/>
       <w:r>
@@ -1692,6 +1887,25 @@
       <w:r>
         <w:t>)</w:t>
       </w:r>
+      <w:r>
+        <w:t xml:space="preserve">, </w:t>
+      </w:r>
+      <w:proofErr w:type="spellStart"/>
+      <w:proofErr w:type="gramStart"/>
+      <w:r>
+        <w:t>avgMark</w:t>
+      </w:r>
+      <w:proofErr w:type="spellEnd"/>
+      <w:r>
+        <w:t>(</w:t>
+      </w:r>
+      <w:proofErr w:type="gramEnd"/>
+      <w:r>
+        <w:t>)</w:t>
+      </w:r>
+      <w:r>
+        <w:t>.</w:t>
+      </w:r>
     </w:p>
     <w:p/>
     <w:p>
@@ -1699,13 +1913,18 @@
         <w:rPr>
           <w:b/>
           <w:bCs/>
-        </w:rPr>
-      </w:pPr>
-      <w:r>
-        <w:rPr>
-          <w:b/>
-          <w:bCs/>
-        </w:rPr>
+          <w:sz w:val="24"/>
+          <w:szCs w:val="24"/>
+        </w:rPr>
+      </w:pPr>
+      <w:r>
+        <w:rPr>
+          <w:b/>
+          <w:bCs/>
+          <w:sz w:val="24"/>
+          <w:szCs w:val="24"/>
+        </w:rPr>
+        <w:lastRenderedPageBreak/>
         <w:t>Classe: Documento</w:t>
       </w:r>
     </w:p>
@@ -1797,6 +2016,9 @@
         <w:t>omment</w:t>
       </w:r>
       <w:proofErr w:type="spellEnd"/>
+      <w:r>
+        <w:t>;</w:t>
+      </w:r>
     </w:p>
     <w:p>
       <w:pPr>
@@ -1816,7 +2038,6 @@
         <w:t xml:space="preserve"> </w:t>
       </w:r>
     </w:p>
-    <w:p/>
     <w:p>
       <w:r>
         <w:rPr>
@@ -1876,21 +2097,18 @@
     <w:p>
       <w:pPr>
         <w:rPr>
-          <w:b/>
-          <w:bCs/>
-          <w:sz w:val="32"/>
-          <w:szCs w:val="32"/>
-        </w:rPr>
-      </w:pPr>
-    </w:p>
-    <w:p>
+          <w:sz w:val="24"/>
+          <w:szCs w:val="24"/>
+        </w:rPr>
+      </w:pPr>
       <w:proofErr w:type="spellStart"/>
       <w:r>
         <w:rPr>
           <w:b/>
           <w:bCs/>
-        </w:rPr>
-        <w:lastRenderedPageBreak/>
+          <w:sz w:val="24"/>
+          <w:szCs w:val="24"/>
+        </w:rPr>
         <w:t>PlatformAdmin</w:t>
       </w:r>
       <w:proofErr w:type="spellEnd"/>
@@ -1951,21 +2169,14 @@
         <w:t>Abbiamo ritenuto opportuno inserire un’associazione tra queste due classi perché è necessario avere qualcuno che scelga gli organizzatori dei vari Hackathon.</w:t>
       </w:r>
     </w:p>
-    <w:p>
-      <w:pPr>
-        <w:ind w:left="360"/>
-      </w:pPr>
-    </w:p>
-    <w:p>
-      <w:pPr>
-        <w:ind w:left="360"/>
-      </w:pPr>
-    </w:p>
-    <w:p>
-      <w:pPr>
-        <w:rPr>
-          <w:b/>
-          <w:bCs/>
+    <w:p/>
+    <w:p>
+      <w:pPr>
+        <w:rPr>
+          <w:b/>
+          <w:bCs/>
+          <w:sz w:val="24"/>
+          <w:szCs w:val="24"/>
         </w:rPr>
       </w:pPr>
       <w:proofErr w:type="spellStart"/>
@@ -1973,6 +2184,8 @@
         <w:rPr>
           <w:b/>
           <w:bCs/>
+          <w:sz w:val="24"/>
+          <w:szCs w:val="24"/>
         </w:rPr>
         <w:t>Person</w:t>
       </w:r>
@@ -2006,27 +2219,22 @@
         <w:t>Presenza della sottoclasse User perché anche un utente non registrato alla piattaforma può navigarci all’interno.</w:t>
       </w:r>
     </w:p>
-    <w:p>
-      <w:pPr>
-        <w:ind w:left="400"/>
-      </w:pPr>
-    </w:p>
-    <w:p>
-      <w:pPr>
-        <w:ind w:left="400"/>
-      </w:pPr>
-    </w:p>
-    <w:p>
-      <w:pPr>
-        <w:rPr>
-          <w:b/>
-          <w:bCs/>
-        </w:rPr>
-      </w:pPr>
-      <w:r>
-        <w:rPr>
-          <w:b/>
-          <w:bCs/>
+    <w:p/>
+    <w:p>
+      <w:pPr>
+        <w:rPr>
+          <w:b/>
+          <w:bCs/>
+          <w:sz w:val="24"/>
+          <w:szCs w:val="24"/>
+        </w:rPr>
+      </w:pPr>
+      <w:r>
+        <w:rPr>
+          <w:b/>
+          <w:bCs/>
+          <w:sz w:val="24"/>
+          <w:szCs w:val="24"/>
         </w:rPr>
         <w:t>User</w:t>
       </w:r>
@@ -2128,27 +2336,45 @@
       <w:r>
         <w:t>La presenza delle sottoclassi è importante perché le tre classi specializzate sono comunque sempre degli utenti che nei vari Hackathon possono interscambiarsi i ruoli.</w:t>
       </w:r>
-      <w:r>
-        <w:br/>
-      </w:r>
-    </w:p>
-    <w:p>
-      <w:pPr>
-        <w:ind w:firstLine="360"/>
-      </w:pPr>
-    </w:p>
-    <w:p>
-      <w:pPr>
-        <w:rPr>
-          <w:b/>
-          <w:bCs/>
-        </w:rPr>
-      </w:pPr>
-      <w:r>
-        <w:rPr>
-          <w:b/>
-          <w:bCs/>
-        </w:rPr>
+    </w:p>
+    <w:p/>
+    <w:p>
+      <w:pPr>
+        <w:rPr>
+          <w:b/>
+          <w:bCs/>
+          <w:sz w:val="24"/>
+          <w:szCs w:val="24"/>
+        </w:rPr>
+      </w:pPr>
+    </w:p>
+    <w:p>
+      <w:pPr>
+        <w:rPr>
+          <w:b/>
+          <w:bCs/>
+          <w:sz w:val="24"/>
+          <w:szCs w:val="24"/>
+        </w:rPr>
+      </w:pPr>
+    </w:p>
+    <w:p>
+      <w:pPr>
+        <w:rPr>
+          <w:b/>
+          <w:bCs/>
+          <w:sz w:val="24"/>
+          <w:szCs w:val="24"/>
+        </w:rPr>
+      </w:pPr>
+      <w:r>
+        <w:rPr>
+          <w:b/>
+          <w:bCs/>
+          <w:sz w:val="24"/>
+          <w:szCs w:val="24"/>
+        </w:rPr>
+        <w:lastRenderedPageBreak/>
         <w:t>Organizer</w:t>
       </w:r>
     </w:p>
@@ -2286,11 +2512,23 @@
           <w:bCs/>
         </w:rPr>
       </w:pPr>
+    </w:p>
+    <w:p>
+      <w:pPr>
+        <w:rPr>
+          <w:b/>
+          <w:bCs/>
+          <w:sz w:val="24"/>
+          <w:szCs w:val="24"/>
+        </w:rPr>
+      </w:pPr>
       <w:proofErr w:type="spellStart"/>
       <w:r>
         <w:rPr>
           <w:b/>
           <w:bCs/>
+          <w:sz w:val="24"/>
+          <w:szCs w:val="24"/>
         </w:rPr>
         <w:t>Judge</w:t>
       </w:r>
@@ -2349,11 +2587,7 @@
       </w:r>
       <w:r>
         <w:br/>
-        <w:t xml:space="preserve">Abbiamo ritenuto opportuno che un gruppo di giudici coinvolti in un Hackathon potessero </w:t>
-      </w:r>
-      <w:r>
-        <w:lastRenderedPageBreak/>
-        <w:t>giudicarne solo uno alla volta.</w:t>
+        <w:t>Abbiamo ritenuto opportuno che un gruppo di giudici coinvolti in un Hackathon potessero giudicarne solo uno alla volta.</w:t>
       </w:r>
       <w:r>
         <w:rPr>
@@ -2504,30 +2738,24 @@
       </w:r>
       <w:r>
         <w:br/>
-        <w:t xml:space="preserve">Abbiamo ritenuto opportuno che ogni giudice potesse votare </w:t>
-      </w:r>
-      <w:proofErr w:type="gramStart"/>
-      <w:r>
-        <w:t>ogni team</w:t>
-      </w:r>
-      <w:proofErr w:type="gramEnd"/>
-      <w:r>
-        <w:t xml:space="preserve"> e il voto finale </w:t>
-      </w:r>
-      <w:proofErr w:type="gramStart"/>
-      <w:r>
-        <w:t>del team</w:t>
-      </w:r>
-      <w:proofErr w:type="gramEnd"/>
-      <w:r>
-        <w:t xml:space="preserve"> sia dato dalla media dei voti dei singoli giudici.</w:t>
-      </w:r>
-    </w:p>
-    <w:p>
-      <w:pPr>
-        <w:rPr>
-          <w:b/>
-          <w:bCs/>
+        <w:t>Abbiamo ritenuto opportuno che ogni giudice potesse votare ogni team e il voto finale del team sia dato dalla media dei voti dei singoli giudici.</w:t>
+      </w:r>
+    </w:p>
+    <w:p>
+      <w:pPr>
+        <w:rPr>
+          <w:b/>
+          <w:bCs/>
+        </w:rPr>
+      </w:pPr>
+    </w:p>
+    <w:p>
+      <w:pPr>
+        <w:rPr>
+          <w:b/>
+          <w:bCs/>
+          <w:sz w:val="24"/>
+          <w:szCs w:val="24"/>
         </w:rPr>
       </w:pPr>
       <w:proofErr w:type="spellStart"/>
@@ -2535,6 +2763,8 @@
         <w:rPr>
           <w:b/>
           <w:bCs/>
+          <w:sz w:val="24"/>
+          <w:szCs w:val="24"/>
         </w:rPr>
         <w:t>Participant</w:t>
       </w:r>
@@ -2722,22 +2952,56 @@
       <w:r>
         <w:t xml:space="preserve"> dal singolo partecipante.</w:t>
       </w:r>
-      <w:r>
-        <w:br/>
-      </w:r>
-    </w:p>
-    <w:p>
-      <w:pPr>
-        <w:rPr>
-          <w:b/>
-          <w:bCs/>
-        </w:rPr>
-      </w:pPr>
-      <w:r>
-        <w:rPr>
-          <w:b/>
-          <w:bCs/>
-        </w:rPr>
+    </w:p>
+    <w:p>
+      <w:pPr>
+        <w:ind w:left="360"/>
+      </w:pPr>
+    </w:p>
+    <w:p>
+      <w:pPr>
+        <w:ind w:left="360"/>
+        <w:rPr>
+          <w:b/>
+          <w:bCs/>
+        </w:rPr>
+      </w:pPr>
+    </w:p>
+    <w:p>
+      <w:pPr>
+        <w:ind w:left="360"/>
+        <w:rPr>
+          <w:b/>
+          <w:bCs/>
+        </w:rPr>
+      </w:pPr>
+    </w:p>
+    <w:p>
+      <w:pPr>
+        <w:ind w:left="360"/>
+        <w:rPr>
+          <w:b/>
+          <w:bCs/>
+        </w:rPr>
+      </w:pPr>
+    </w:p>
+    <w:p>
+      <w:pPr>
+        <w:rPr>
+          <w:b/>
+          <w:bCs/>
+          <w:sz w:val="24"/>
+          <w:szCs w:val="24"/>
+        </w:rPr>
+      </w:pPr>
+      <w:r>
+        <w:rPr>
+          <w:b/>
+          <w:bCs/>
+          <w:sz w:val="24"/>
+          <w:szCs w:val="24"/>
+        </w:rPr>
+        <w:lastRenderedPageBreak/>
         <w:t>Hackathon</w:t>
       </w:r>
     </w:p>
@@ -2919,28 +3183,32 @@
       </w:r>
       <w:r>
         <w:br/>
-        <w:t xml:space="preserve">Abbiamo ritenuto opportuno che </w:t>
-      </w:r>
-      <w:proofErr w:type="gramStart"/>
-      <w:r>
-        <w:t>i team</w:t>
-      </w:r>
-      <w:proofErr w:type="gramEnd"/>
-      <w:r>
-        <w:t xml:space="preserve"> possano iscriversi ad un solo Hackathon alla volta.</w:t>
-      </w:r>
-    </w:p>
-    <w:p>
-      <w:pPr>
-        <w:rPr>
-          <w:b/>
-          <w:bCs/>
-        </w:rPr>
-      </w:pPr>
-      <w:r>
-        <w:rPr>
-          <w:b/>
-          <w:bCs/>
+        <w:t>Abbiamo ritenuto opportuno che i team possano iscriversi ad un solo Hackathon alla volta.</w:t>
+      </w:r>
+    </w:p>
+    <w:p>
+      <w:pPr>
+        <w:rPr>
+          <w:b/>
+          <w:bCs/>
+        </w:rPr>
+      </w:pPr>
+    </w:p>
+    <w:p>
+      <w:pPr>
+        <w:rPr>
+          <w:b/>
+          <w:bCs/>
+          <w:sz w:val="24"/>
+          <w:szCs w:val="24"/>
+        </w:rPr>
+      </w:pPr>
+      <w:r>
+        <w:rPr>
+          <w:b/>
+          <w:bCs/>
+          <w:sz w:val="24"/>
+          <w:szCs w:val="24"/>
         </w:rPr>
         <w:t>Team</w:t>
       </w:r>
@@ -3216,7 +3484,6 @@
           <w:b/>
           <w:bCs/>
         </w:rPr>
-        <w:lastRenderedPageBreak/>
         <w:t>“</w:t>
       </w:r>
       <w:proofErr w:type="spellStart"/>
@@ -3262,11 +3529,31 @@
           <w:bCs/>
         </w:rPr>
       </w:pPr>
+    </w:p>
+    <w:p>
+      <w:pPr>
+        <w:rPr>
+          <w:b/>
+          <w:bCs/>
+        </w:rPr>
+      </w:pPr>
+    </w:p>
+    <w:p>
+      <w:pPr>
+        <w:rPr>
+          <w:b/>
+          <w:bCs/>
+          <w:sz w:val="24"/>
+          <w:szCs w:val="24"/>
+        </w:rPr>
+      </w:pPr>
       <w:proofErr w:type="spellStart"/>
       <w:r>
         <w:rPr>
           <w:b/>
           <w:bCs/>
+          <w:sz w:val="24"/>
+          <w:szCs w:val="24"/>
         </w:rPr>
         <w:t>Document</w:t>
       </w:r>

</xml_diff>